<commit_message>
Actualizado Redaccion punto 1 Taller Gob.
</commit_message>
<xml_diff>
--- a/trabajos.inacap.2019/Gestion de servicios y gobernabilidad TI/Prueba 1 (Taller)/Punto 1.docx
+++ b/trabajos.inacap.2019/Gestion de servicios y gobernabilidad TI/Prueba 1 (Taller)/Punto 1.docx
@@ -20,28 +20,56 @@
     </w:p>
     <w:p>
       <w:r>
-        <w:t xml:space="preserve">Problemática Actual: Contar con un </w:t>
+        <w:t xml:space="preserve">B </w:t>
       </w:r>
       <w:proofErr w:type="spellStart"/>
       <w:r>
+        <w:t>Mining</w:t>
+      </w:r>
+      <w:proofErr w:type="spellEnd"/>
+      <w:r>
+        <w:t xml:space="preserve"> S.A</w:t>
+      </w:r>
+      <w:r>
+        <w:t xml:space="preserve"> </w:t>
+      </w:r>
+      <w:r>
+        <w:t>es una empresa dedicada a la explotación y exploración de recursos minerales, se ha consolidado como una empresa innovadora en seguridad minera debido al uso de tecnologías en tiempo real para realizar operaciones que son más peligrosas para el ser humano. Debido a esto, y por petición de la dirección general,</w:t>
+      </w:r>
+      <w:r>
+        <w:t xml:space="preserve"> es que necesitan implementar un </w:t>
+      </w:r>
+      <w:proofErr w:type="spellStart"/>
+      <w:r>
         <w:t>DataWarehouse</w:t>
       </w:r>
       <w:proofErr w:type="spellEnd"/>
       <w:r>
-        <w:t xml:space="preserve"> adecuado a las necesidades que posee la empresa y su continuidad de operación de procesamiento</w:t>
-      </w:r>
-    </w:p>
-    <w:p>
-      <w:r>
-        <w:t xml:space="preserve">Problemática Futura: Aparición de nuevas empresas que igualen o perfeccionen los procesos que realizan actualmente y/u obsolescencia de la tecnología </w:t>
-      </w:r>
-      <w:r>
-        <w:t xml:space="preserve">y procesos </w:t>
-      </w:r>
-      <w:bookmarkStart w:id="0" w:name="_GoBack"/>
-      <w:bookmarkEnd w:id="0"/>
-      <w:r>
-        <w:t>que poseen</w:t>
+        <w:t xml:space="preserve"> de acuerdo </w:t>
+      </w:r>
+      <w:r>
+        <w:t>con</w:t>
+      </w:r>
+      <w:r>
+        <w:t xml:space="preserve"> </w:t>
+      </w:r>
+      <w:r>
+        <w:t xml:space="preserve">el </w:t>
+      </w:r>
+      <w:r>
+        <w:t xml:space="preserve">nivel de poder que posee la empresa </w:t>
+      </w:r>
+      <w:r>
+        <w:t xml:space="preserve">actualmente, </w:t>
+      </w:r>
+      <w:r>
+        <w:t>para así poder dar continuidad a los procesos y operaciones que tienen, eso quiere decir, que sea acorde seg</w:t>
+      </w:r>
+      <w:r>
+        <w:t>ú</w:t>
+      </w:r>
+      <w:r>
+        <w:t>n las estrategias de negocio y de las tecnologías que tienen implementadas actualmente.</w:t>
       </w:r>
     </w:p>
     <w:p>
@@ -106,7 +134,25 @@
         <w:pStyle w:val="Prrafodelista"/>
       </w:pPr>
       <w:r>
-        <w:t xml:space="preserve">B </w:t>
+        <w:t>C</w:t>
+      </w:r>
+      <w:r>
+        <w:t xml:space="preserve">on el uso de las últimas tecnologías para acciones </w:t>
+      </w:r>
+      <w:r>
+        <w:t>que</w:t>
+      </w:r>
+      <w:r>
+        <w:t xml:space="preserve"> involucre uso de fuerza humana mayor y riesgosa, muchas mineras querrán obtener de </w:t>
+      </w:r>
+      <w:r>
+        <w:t>los</w:t>
+      </w:r>
+      <w:r>
+        <w:t xml:space="preserve"> servicios </w:t>
+      </w:r>
+      <w:r>
+        <w:t xml:space="preserve">de B </w:t>
       </w:r>
       <w:proofErr w:type="spellStart"/>
       <w:r>
@@ -114,7 +160,22 @@
       </w:r>
       <w:proofErr w:type="spellEnd"/>
       <w:r>
-        <w:t xml:space="preserve"> S.A. al ser una empresa dedicada a la minería (principalmente en la exploración y explotación de recursos) y con el uso de las últimas tecnologías para acciones de involucre uso de fuerza humana mayor y riesgosa, muchas mineras querrán obtener de sus servicios debido a que la empresa es reconocida en el ámbito de la seguridad a la hora de desarrollar sus funciones, pero para ello deberán de pagar sumas importantes de dinero para obtener de sus servicios.</w:t>
+        <w:t xml:space="preserve"> S.A. </w:t>
+      </w:r>
+      <w:r>
+        <w:t xml:space="preserve">debido a que la empresa es reconocida </w:t>
+      </w:r>
+      <w:r>
+        <w:t xml:space="preserve">por ser innovadora </w:t>
+      </w:r>
+      <w:r>
+        <w:t>en el ámbito de la seguridad a la hora de desarrollar sus funciones</w:t>
+      </w:r>
+      <w:r>
+        <w:t xml:space="preserve"> laborales y, además, no existen empresas que realicen los mismos procesos con las mismas tecnologías, logrando convertirla en una opción segura para realizar tratos</w:t>
+      </w:r>
+      <w:r>
+        <w:t>.</w:t>
       </w:r>
     </w:p>
     <w:p>
@@ -154,19 +215,19 @@
         <w:t>c</w:t>
       </w:r>
       <w:r>
-        <w:t xml:space="preserve">on los servicios de una empresa </w:t>
-      </w:r>
-      <w:r>
-        <w:t>norteamericana</w:t>
-      </w:r>
-      <w:r>
-        <w:t xml:space="preserve"> l</w:t>
+        <w:t>on los servicios de una empresa norteamericana l</w:t>
       </w:r>
       <w:r>
         <w:t>í</w:t>
       </w:r>
       <w:r>
         <w:t>der para dar soporte en el equipamiento de sondas y extracción minera en conjunto con una filial en Brasil que opera en toda Latinoamérica, además de contar con un servidor dedicado para otros servicios de Internet.</w:t>
+      </w:r>
+      <w:r>
+        <w:t xml:space="preserve"> Pero esto provoca una dependencia total del proveedor</w:t>
+      </w:r>
+      <w:r>
+        <w:t>, si la empresa con quién se está realizando los acuerdos está en bancarrota o rompe lazos mutuos, deberán de buscar otros proveedores que proveen los mismos insumos de igual o mejor manera para dar continuidad a las operaciones.</w:t>
       </w:r>
     </w:p>
     <w:p>
@@ -232,7 +293,10 @@
         <w:pStyle w:val="Prrafodelista"/>
       </w:pPr>
       <w:r>
-        <w:t xml:space="preserve">Debido a la forma de trabajar de B </w:t>
+        <w:t xml:space="preserve">Debido </w:t>
+      </w:r>
+      <w:r>
+        <w:t xml:space="preserve">a que las tecnologías van en constante evolución rápidamente, es probable que nuevos productos salgan al mercado y permitan realizar de mejor manera las operaciones que B </w:t>
       </w:r>
       <w:proofErr w:type="spellStart"/>
       <w:r>
@@ -240,19 +304,13 @@
       </w:r>
       <w:proofErr w:type="spellEnd"/>
       <w:r>
-        <w:t xml:space="preserve"> S.A. es d</w:t>
-      </w:r>
-      <w:r>
-        <w:t>i</w:t>
-      </w:r>
-      <w:r>
-        <w:t xml:space="preserve">fícil que otros clientes cambien de empresa encargadas de exploración y explotación de clientes, pueden existir otras empresas encargadas en este mismo </w:t>
-      </w:r>
-      <w:r>
-        <w:t>rubro,</w:t>
-      </w:r>
-      <w:r>
-        <w:t xml:space="preserve"> pero no lo realizan de la misma forma o no logran ser eficientes a la hora de obtener resultados</w:t>
+        <w:t xml:space="preserve"> S.A. produce, pero considerando el tipo de rubro en donde está instalada la empresa, muchos de ellos no quieren trabajar en ese sector y</w:t>
+      </w:r>
+      <w:r>
+        <w:t>/o</w:t>
+      </w:r>
+      <w:r>
+        <w:t xml:space="preserve"> los productos deberán de ser precisos provocando que sus precios de venta sean costosos.</w:t>
       </w:r>
     </w:p>
     <w:p>
@@ -286,16 +344,19 @@
       </w:r>
       <w:proofErr w:type="spellEnd"/>
       <w:r>
-        <w:t xml:space="preserve"> S.A. cuenta con poca o nula competencia en la explotación y exploración de recursos minerales en el sector de la minería. </w:t>
-      </w:r>
-      <w:r>
-        <w:t>También</w:t>
+        <w:t xml:space="preserve"> S.A. cuenta con poca o nula competencia en la explotación y exploración de recursos minerales en el sector de la minería. También</w:t>
       </w:r>
       <w:r>
         <w:t>,</w:t>
       </w:r>
       <w:r>
-        <w:t xml:space="preserve"> por la forma de trabajar y los recursos que poseen dentro de la empresa se consolida como una empresa fuerte a la hora de tomar decisiones.</w:t>
+        <w:t xml:space="preserve"> por la forma de trabajar y los recursos que poseen dentro de la empresa se consolida como una empresa fuerte a la hora </w:t>
+      </w:r>
+      <w:r>
+        <w:t>de ser contratada por varios clientes y/o empresas</w:t>
+      </w:r>
+      <w:r>
+        <w:t>.</w:t>
       </w:r>
     </w:p>
     <w:p>
@@ -310,6 +371,22 @@
           <w:b/>
           <w:u w:val="single"/>
         </w:rPr>
+        <w:br w:type="page"/>
+      </w:r>
+    </w:p>
+    <w:p>
+      <w:pPr>
+        <w:rPr>
+          <w:b/>
+          <w:u w:val="single"/>
+        </w:rPr>
+      </w:pPr>
+      <w:r>
+        <w:rPr>
+          <w:b/>
+          <w:u w:val="single"/>
+        </w:rPr>
+        <w:lastRenderedPageBreak/>
         <w:t>FODA</w:t>
       </w:r>
     </w:p>
@@ -340,19 +417,7 @@
         <w:ind w:left="708"/>
       </w:pPr>
       <w:r>
-        <w:t>- Ins</w:t>
-      </w:r>
-      <w:r>
-        <w:t>t</w:t>
-      </w:r>
-      <w:r>
-        <w:t>a</w:t>
-      </w:r>
-      <w:r>
-        <w:t>la</w:t>
-      </w:r>
-      <w:r>
-        <w:t>ciones interconectadas entre sí</w:t>
+        <w:t>- Instalaciones interconectadas entre sí</w:t>
       </w:r>
     </w:p>
     <w:p>
@@ -382,7 +447,6 @@
         <w:rPr>
           <w:b/>
         </w:rPr>
-        <w:lastRenderedPageBreak/>
         <w:t>Debilidades</w:t>
       </w:r>
     </w:p>
@@ -407,13 +471,7 @@
         <w:ind w:left="708"/>
       </w:pPr>
       <w:r>
-        <w:t>- Perdidas de respaldos en caso de cat</w:t>
-      </w:r>
-      <w:r>
-        <w:t>á</w:t>
-      </w:r>
-      <w:r>
-        <w:t>strofe</w:t>
+        <w:t>- Perdidas de respaldos en caso de catástrofe</w:t>
       </w:r>
     </w:p>
     <w:p>
@@ -499,6 +557,21 @@
       <w:r>
         <w:t>- Crecimiento de la competencia</w:t>
       </w:r>
+    </w:p>
+    <w:p>
+      <w:r>
+        <w:t xml:space="preserve">Dado todos estos análisis, B </w:t>
+      </w:r>
+      <w:proofErr w:type="spellStart"/>
+      <w:r>
+        <w:t>Mining</w:t>
+      </w:r>
+      <w:proofErr w:type="spellEnd"/>
+      <w:r>
+        <w:t xml:space="preserve"> S.A. deberá reforzar sus lazos con sus pocos proveedores que poseen y encontrar nuevos para mejorar las debilidades que tienen actualmente, cambiar la forma de operar algunas de sus funciones dentro de la empresa permitiendo que sus objetivos estén mejor alineados con su visión estratégica y estar en constante evolución con las tecnologías actuales logrando evitar la obsolescencia tanto de las capacitaciones a sus empleados como de la misma tecnología que poseen actualmente.</w:t>
+      </w:r>
+      <w:bookmarkStart w:id="0" w:name="_GoBack"/>
+      <w:bookmarkEnd w:id="0"/>
     </w:p>
     <w:sectPr>
       <w:pgSz w:w="12240" w:h="15840"/>
@@ -868,6 +941,7 @@
     <w:lsdException w:name="HTML Sample" w:semiHidden="1" w:unhideWhenUsed="1"/>
     <w:lsdException w:name="HTML Typewriter" w:semiHidden="1" w:unhideWhenUsed="1"/>
     <w:lsdException w:name="HTML Variable" w:semiHidden="1" w:unhideWhenUsed="1"/>
+    <w:lsdException w:name="Normal Table" w:semiHidden="1" w:unhideWhenUsed="1"/>
     <w:lsdException w:name="annotation subject" w:semiHidden="1" w:unhideWhenUsed="1"/>
     <w:lsdException w:name="No List" w:semiHidden="1" w:unhideWhenUsed="1"/>
     <w:lsdException w:name="Outline List 1" w:semiHidden="1" w:unhideWhenUsed="1"/>
@@ -914,8 +988,10 @@
     <w:lsdException w:name="Table Subtle 2" w:semiHidden="1" w:unhideWhenUsed="1"/>
     <w:lsdException w:name="Table Web 1" w:semiHidden="1" w:unhideWhenUsed="1"/>
     <w:lsdException w:name="Table Web 2" w:semiHidden="1" w:unhideWhenUsed="1"/>
+    <w:lsdException w:name="Table Web 3" w:semiHidden="1" w:unhideWhenUsed="1"/>
     <w:lsdException w:name="Balloon Text" w:semiHidden="1" w:unhideWhenUsed="1"/>
     <w:lsdException w:name="Table Grid" w:uiPriority="39"/>
+    <w:lsdException w:name="Table Theme" w:semiHidden="1" w:unhideWhenUsed="1"/>
     <w:lsdException w:name="Placeholder Text" w:semiHidden="1"/>
     <w:lsdException w:name="No Spacing" w:uiPriority="1" w:qFormat="1"/>
     <w:lsdException w:name="Light Shading" w:uiPriority="60"/>

</xml_diff>